<commit_message>
Update Ficha de Acompanhamento e Avaliacao Supervisor Campo - ESTAG 2.docx
</commit_message>
<xml_diff>
--- a/Faculdade/Anhanguera/Estagio_1/Ficha-Acompanhamento/Ficha de Acompanhamento e Avaliacao Supervisor Campo - ESTAG 2.docx
+++ b/Faculdade/Anhanguera/Estagio_1/Ficha-Acompanhamento/Ficha de Acompanhamento e Avaliacao Supervisor Campo - ESTAG 2.docx
@@ -107,7 +107,7 @@
       <w:tblPr>
         <w:tblW w:w="10198" w:type="dxa"/>
         <w:jc w:val="left"/>
-        <w:tblInd w:w="540" w:type="dxa"/>
+        <w:tblInd w:w="648" w:type="dxa"/>
         <w:tblBorders>
           <w:top w:val="single" w:color="ffffff" w:sz="8" w:space="0" w:shadow="0" w:frame="0"/>
           <w:left w:val="single" w:color="ffffff" w:sz="8" w:space="0" w:shadow="0" w:frame="0"/>
@@ -131,7 +131,7 @@
           <w:shd w:val="clear" w:color="auto" w:fill="d0ddef"/>
         </w:tblPrEx>
         <w:trPr>
-          <w:trHeight w:val="661" w:hRule="atLeast"/>
+          <w:trHeight w:val="751" w:hRule="atLeast"/>
         </w:trPr>
         <w:tc>
           <w:tcPr>
@@ -209,7 +209,7 @@
           <w:shd w:val="clear" w:color="auto" w:fill="d0ddef"/>
         </w:tblPrEx>
         <w:trPr>
-          <w:trHeight w:val="921" w:hRule="atLeast"/>
+          <w:trHeight w:val="1011" w:hRule="atLeast"/>
         </w:trPr>
         <w:tc>
           <w:tcPr>
@@ -378,7 +378,7 @@
           <w:shd w:val="clear" w:color="auto" w:fill="d0ddef"/>
         </w:tblPrEx>
         <w:trPr>
-          <w:trHeight w:val="663" w:hRule="atLeast"/>
+          <w:trHeight w:val="753" w:hRule="atLeast"/>
         </w:trPr>
         <w:tc>
           <w:tcPr>
@@ -475,7 +475,7 @@
           <w:shd w:val="clear" w:color="auto" w:fill="d0ddef"/>
         </w:tblPrEx>
         <w:trPr>
-          <w:trHeight w:val="661" w:hRule="atLeast"/>
+          <w:trHeight w:val="751" w:hRule="atLeast"/>
         </w:trPr>
         <w:tc>
           <w:tcPr>
@@ -553,7 +553,7 @@
           <w:shd w:val="clear" w:color="auto" w:fill="d0ddef"/>
         </w:tblPrEx>
         <w:trPr>
-          <w:trHeight w:val="921" w:hRule="atLeast"/>
+          <w:trHeight w:val="1011" w:hRule="atLeast"/>
         </w:trPr>
         <w:tc>
           <w:tcPr>
@@ -663,7 +663,7 @@
           <w:shd w:val="clear" w:color="auto" w:fill="d0ddef"/>
         </w:tblPrEx>
         <w:trPr>
-          <w:trHeight w:val="921" w:hRule="atLeast"/>
+          <w:trHeight w:val="1011" w:hRule="atLeast"/>
         </w:trPr>
         <w:tc>
           <w:tcPr>
@@ -773,7 +773,7 @@
           <w:shd w:val="clear" w:color="auto" w:fill="d0ddef"/>
         </w:tblPrEx>
         <w:trPr>
-          <w:trHeight w:val="921" w:hRule="atLeast"/>
+          <w:trHeight w:val="1011" w:hRule="atLeast"/>
         </w:trPr>
         <w:tc>
           <w:tcPr>
@@ -849,6 +849,18 @@
         </w:tc>
       </w:tr>
     </w:tbl>
+    <w:p>
+      <w:pPr>
+        <w:pStyle w:val="Corpo A"/>
+        <w:widowControl w:val="0"/>
+        <w:spacing w:after="0" w:line="240" w:lineRule="auto"/>
+        <w:ind w:left="540" w:hanging="540"/>
+        <w:rPr>
+          <w:sz w:val="20"/>
+          <w:szCs w:val="20"/>
+        </w:rPr>
+      </w:pPr>
+    </w:p>
     <w:p>
       <w:pPr>
         <w:pStyle w:val="Corpo A"/>
@@ -907,7 +919,7 @@
       <w:tblPr>
         <w:tblW w:w="10198" w:type="dxa"/>
         <w:jc w:val="left"/>
-        <w:tblInd w:w="540" w:type="dxa"/>
+        <w:tblInd w:w="648" w:type="dxa"/>
         <w:tblBorders>
           <w:top w:val="single" w:color="ffffff" w:sz="8" w:space="0" w:shadow="0" w:frame="0"/>
           <w:left w:val="single" w:color="ffffff" w:sz="8" w:space="0" w:shadow="0" w:frame="0"/>
@@ -930,7 +942,7 @@
           <w:shd w:val="clear" w:color="auto" w:fill="d0ddef"/>
         </w:tblPrEx>
         <w:trPr>
-          <w:trHeight w:val="921" w:hRule="atLeast"/>
+          <w:trHeight w:val="1011" w:hRule="atLeast"/>
         </w:trPr>
         <w:tc>
           <w:tcPr>
@@ -1148,7 +1160,7 @@
           <w:shd w:val="clear" w:color="auto" w:fill="d0ddef"/>
         </w:tblPrEx>
         <w:trPr>
-          <w:trHeight w:val="661" w:hRule="atLeast"/>
+          <w:trHeight w:val="751" w:hRule="atLeast"/>
         </w:trPr>
         <w:tc>
           <w:tcPr>
@@ -1296,7 +1308,7 @@
           <w:shd w:val="clear" w:color="auto" w:fill="d0ddef"/>
         </w:tblPrEx>
         <w:trPr>
-          <w:trHeight w:val="661" w:hRule="atLeast"/>
+          <w:trHeight w:val="751" w:hRule="atLeast"/>
         </w:trPr>
         <w:tc>
           <w:tcPr>
@@ -1460,7 +1472,7 @@
           <w:shd w:val="clear" w:color="auto" w:fill="d0ddef"/>
         </w:tblPrEx>
         <w:trPr>
-          <w:trHeight w:val="661" w:hRule="atLeast"/>
+          <w:trHeight w:val="751" w:hRule="atLeast"/>
         </w:trPr>
         <w:tc>
           <w:tcPr>
@@ -1640,7 +1652,7 @@
           <w:shd w:val="clear" w:color="auto" w:fill="d0ddef"/>
         </w:tblPrEx>
         <w:trPr>
-          <w:trHeight w:val="921" w:hRule="atLeast"/>
+          <w:trHeight w:val="1011" w:hRule="atLeast"/>
         </w:trPr>
         <w:tc>
           <w:tcPr>
@@ -1804,7 +1816,7 @@
           <w:shd w:val="clear" w:color="auto" w:fill="d0ddef"/>
         </w:tblPrEx>
         <w:trPr>
-          <w:trHeight w:val="661" w:hRule="atLeast"/>
+          <w:trHeight w:val="751" w:hRule="atLeast"/>
         </w:trPr>
         <w:tc>
           <w:tcPr>
@@ -1968,7 +1980,7 @@
           <w:shd w:val="clear" w:color="auto" w:fill="d0ddef"/>
         </w:tblPrEx>
         <w:trPr>
-          <w:trHeight w:val="661" w:hRule="atLeast"/>
+          <w:trHeight w:val="751" w:hRule="atLeast"/>
         </w:trPr>
         <w:tc>
           <w:tcPr>
@@ -2132,7 +2144,7 @@
           <w:shd w:val="clear" w:color="auto" w:fill="d0ddef"/>
         </w:tblPrEx>
         <w:trPr>
-          <w:trHeight w:val="661" w:hRule="atLeast"/>
+          <w:trHeight w:val="751" w:hRule="atLeast"/>
         </w:trPr>
         <w:tc>
           <w:tcPr>
@@ -2296,7 +2308,7 @@
           <w:shd w:val="clear" w:color="auto" w:fill="d0ddef"/>
         </w:tblPrEx>
         <w:trPr>
-          <w:trHeight w:val="661" w:hRule="atLeast"/>
+          <w:trHeight w:val="751" w:hRule="atLeast"/>
         </w:trPr>
         <w:tc>
           <w:tcPr>
@@ -2460,7 +2472,7 @@
           <w:shd w:val="clear" w:color="auto" w:fill="d0ddef"/>
         </w:tblPrEx>
         <w:trPr>
-          <w:trHeight w:val="661" w:hRule="atLeast"/>
+          <w:trHeight w:val="751" w:hRule="atLeast"/>
         </w:trPr>
         <w:tc>
           <w:tcPr>
@@ -2624,7 +2636,7 @@
           <w:shd w:val="clear" w:color="auto" w:fill="d0ddef"/>
         </w:tblPrEx>
         <w:trPr>
-          <w:trHeight w:val="661" w:hRule="atLeast"/>
+          <w:trHeight w:val="751" w:hRule="atLeast"/>
         </w:trPr>
         <w:tc>
           <w:tcPr>
@@ -2772,7 +2784,7 @@
           <w:shd w:val="clear" w:color="auto" w:fill="d0ddef"/>
         </w:tblPrEx>
         <w:trPr>
-          <w:trHeight w:val="661" w:hRule="atLeast"/>
+          <w:trHeight w:val="751" w:hRule="atLeast"/>
         </w:trPr>
         <w:tc>
           <w:tcPr>
@@ -2936,7 +2948,7 @@
           <w:shd w:val="clear" w:color="auto" w:fill="d0ddef"/>
         </w:tblPrEx>
         <w:trPr>
-          <w:trHeight w:val="661" w:hRule="atLeast"/>
+          <w:trHeight w:val="751" w:hRule="atLeast"/>
         </w:trPr>
         <w:tc>
           <w:tcPr>
@@ -3100,7 +3112,7 @@
           <w:shd w:val="clear" w:color="auto" w:fill="d0ddef"/>
         </w:tblPrEx>
         <w:trPr>
-          <w:trHeight w:val="661" w:hRule="atLeast"/>
+          <w:trHeight w:val="751" w:hRule="atLeast"/>
         </w:trPr>
         <w:tc>
           <w:tcPr>
@@ -3248,7 +3260,7 @@
           <w:shd w:val="clear" w:color="auto" w:fill="d0ddef"/>
         </w:tblPrEx>
         <w:trPr>
-          <w:trHeight w:val="661" w:hRule="atLeast"/>
+          <w:trHeight w:val="751" w:hRule="atLeast"/>
         </w:trPr>
         <w:tc>
           <w:tcPr>
@@ -3444,7 +3456,7 @@
           <w:shd w:val="clear" w:color="auto" w:fill="d0ddef"/>
         </w:tblPrEx>
         <w:trPr>
-          <w:trHeight w:val="661" w:hRule="atLeast"/>
+          <w:trHeight w:val="751" w:hRule="atLeast"/>
         </w:trPr>
         <w:tc>
           <w:tcPr>
@@ -3592,7 +3604,7 @@
           <w:shd w:val="clear" w:color="auto" w:fill="d0ddef"/>
         </w:tblPrEx>
         <w:trPr>
-          <w:trHeight w:val="661" w:hRule="atLeast"/>
+          <w:trHeight w:val="751" w:hRule="atLeast"/>
         </w:trPr>
         <w:tc>
           <w:tcPr>
@@ -3740,7 +3752,7 @@
           <w:shd w:val="clear" w:color="auto" w:fill="d0ddef"/>
         </w:tblPrEx>
         <w:trPr>
-          <w:trHeight w:val="661" w:hRule="atLeast"/>
+          <w:trHeight w:val="751" w:hRule="atLeast"/>
         </w:trPr>
         <w:tc>
           <w:tcPr>
@@ -3888,7 +3900,7 @@
           <w:shd w:val="clear" w:color="auto" w:fill="d0ddef"/>
         </w:tblPrEx>
         <w:trPr>
-          <w:trHeight w:val="661" w:hRule="atLeast"/>
+          <w:trHeight w:val="751" w:hRule="atLeast"/>
         </w:trPr>
         <w:tc>
           <w:tcPr>
@@ -4052,7 +4064,7 @@
           <w:shd w:val="clear" w:color="auto" w:fill="d0ddef"/>
         </w:tblPrEx>
         <w:trPr>
-          <w:trHeight w:val="661" w:hRule="atLeast"/>
+          <w:trHeight w:val="751" w:hRule="atLeast"/>
         </w:trPr>
         <w:tc>
           <w:tcPr>
@@ -4216,7 +4228,7 @@
           <w:shd w:val="clear" w:color="auto" w:fill="d0ddef"/>
         </w:tblPrEx>
         <w:trPr>
-          <w:trHeight w:val="661" w:hRule="atLeast"/>
+          <w:trHeight w:val="751" w:hRule="atLeast"/>
         </w:trPr>
         <w:tc>
           <w:tcPr>
@@ -4397,30 +4409,14 @@
         <w:pStyle w:val="Corpo A"/>
         <w:widowControl w:val="0"/>
         <w:spacing w:line="240" w:lineRule="auto"/>
-        <w:ind w:left="432" w:hanging="432"/>
-      </w:pPr>
-    </w:p>
-    <w:p>
-      <w:pPr>
-        <w:pStyle w:val="Corpo A"/>
-        <w:widowControl w:val="0"/>
-        <w:spacing w:line="240" w:lineRule="auto"/>
-        <w:ind w:left="324" w:hanging="324"/>
-      </w:pPr>
-    </w:p>
-    <w:p>
-      <w:pPr>
-        <w:pStyle w:val="Corpo A"/>
-        <w:widowControl w:val="0"/>
-        <w:spacing w:line="240" w:lineRule="auto"/>
-        <w:ind w:left="216" w:hanging="216"/>
+        <w:ind w:left="540" w:hanging="540"/>
       </w:pPr>
     </w:p>
     <w:tbl>
       <w:tblPr>
         <w:tblW w:w="10204" w:type="dxa"/>
         <w:jc w:val="left"/>
-        <w:tblInd w:w="540" w:type="dxa"/>
+        <w:tblInd w:w="648" w:type="dxa"/>
         <w:tblBorders>
           <w:top w:val="single" w:color="ffffff" w:sz="8" w:space="0" w:shadow="0" w:frame="0"/>
           <w:left w:val="single" w:color="ffffff" w:sz="8" w:space="0" w:shadow="0" w:frame="0"/>
@@ -4443,7 +4439,7 @@
           <w:shd w:val="clear" w:color="auto" w:fill="d0ddef"/>
         </w:tblPrEx>
         <w:trPr>
-          <w:trHeight w:val="921" w:hRule="atLeast"/>
+          <w:trHeight w:val="1011" w:hRule="atLeast"/>
         </w:trPr>
         <w:tc>
           <w:tcPr>
@@ -4592,14 +4588,14 @@
         <w:pStyle w:val="Corpo A"/>
         <w:widowControl w:val="0"/>
         <w:spacing w:line="240" w:lineRule="auto"/>
-        <w:ind w:left="432" w:hanging="432"/>
+        <w:ind w:left="540" w:hanging="540"/>
       </w:pPr>
     </w:p>
     <w:tbl>
       <w:tblPr>
         <w:tblW w:w="10204" w:type="dxa"/>
         <w:jc w:val="left"/>
-        <w:tblInd w:w="540" w:type="dxa"/>
+        <w:tblInd w:w="648" w:type="dxa"/>
         <w:tblBorders>
           <w:top w:val="single" w:color="ffffff" w:sz="8" w:space="0" w:shadow="0" w:frame="0"/>
           <w:left w:val="single" w:color="ffffff" w:sz="8" w:space="0" w:shadow="0" w:frame="0"/>
@@ -4622,7 +4618,7 @@
           <w:shd w:val="clear" w:color="auto" w:fill="d0ddef"/>
         </w:tblPrEx>
         <w:trPr>
-          <w:trHeight w:val="680" w:hRule="atLeast"/>
+          <w:trHeight w:val="770" w:hRule="atLeast"/>
         </w:trPr>
         <w:tc>
           <w:tcPr>
@@ -4787,14 +4783,14 @@
         <w:pStyle w:val="Corpo A"/>
         <w:widowControl w:val="0"/>
         <w:spacing w:line="240" w:lineRule="auto"/>
-        <w:ind w:left="432" w:hanging="432"/>
+        <w:ind w:left="540" w:hanging="540"/>
       </w:pPr>
     </w:p>
     <w:tbl>
       <w:tblPr>
         <w:tblW w:w="10204" w:type="dxa"/>
         <w:jc w:val="left"/>
-        <w:tblInd w:w="540" w:type="dxa"/>
+        <w:tblInd w:w="648" w:type="dxa"/>
         <w:tblBorders>
           <w:top w:val="single" w:color="ffffff" w:sz="8" w:space="0" w:shadow="0" w:frame="0"/>
           <w:left w:val="single" w:color="ffffff" w:sz="8" w:space="0" w:shadow="0" w:frame="0"/>
@@ -4817,7 +4813,7 @@
           <w:shd w:val="clear" w:color="auto" w:fill="d0ddef"/>
         </w:tblPrEx>
         <w:trPr>
-          <w:trHeight w:val="921" w:hRule="atLeast"/>
+          <w:trHeight w:val="1011" w:hRule="atLeast"/>
         </w:trPr>
         <w:tc>
           <w:tcPr>
@@ -4966,14 +4962,14 @@
         <w:pStyle w:val="Corpo A"/>
         <w:widowControl w:val="0"/>
         <w:spacing w:line="240" w:lineRule="auto"/>
-        <w:ind w:left="432" w:hanging="432"/>
+        <w:ind w:left="540" w:hanging="540"/>
       </w:pPr>
     </w:p>
     <w:tbl>
       <w:tblPr>
         <w:tblW w:w="10204" w:type="dxa"/>
         <w:jc w:val="left"/>
-        <w:tblInd w:w="540" w:type="dxa"/>
+        <w:tblInd w:w="648" w:type="dxa"/>
         <w:tblBorders>
           <w:top w:val="single" w:color="ffffff" w:sz="8" w:space="0" w:shadow="0" w:frame="0"/>
           <w:left w:val="single" w:color="ffffff" w:sz="8" w:space="0" w:shadow="0" w:frame="0"/>
@@ -4996,7 +4992,7 @@
           <w:shd w:val="clear" w:color="auto" w:fill="d0ddef"/>
         </w:tblPrEx>
         <w:trPr>
-          <w:trHeight w:val="661" w:hRule="atLeast"/>
+          <w:trHeight w:val="751" w:hRule="atLeast"/>
         </w:trPr>
         <w:tc>
           <w:tcPr>
@@ -5161,14 +5157,14 @@
         <w:pStyle w:val="Corpo A"/>
         <w:widowControl w:val="0"/>
         <w:spacing w:line="240" w:lineRule="auto"/>
-        <w:ind w:left="432" w:hanging="432"/>
+        <w:ind w:left="540" w:hanging="540"/>
       </w:pPr>
     </w:p>
     <w:tbl>
       <w:tblPr>
         <w:tblW w:w="10204" w:type="dxa"/>
         <w:jc w:val="left"/>
-        <w:tblInd w:w="540" w:type="dxa"/>
+        <w:tblInd w:w="648" w:type="dxa"/>
         <w:tblBorders>
           <w:top w:val="single" w:color="ffffff" w:sz="8" w:space="0" w:shadow="0" w:frame="0"/>
           <w:left w:val="single" w:color="ffffff" w:sz="8" w:space="0" w:shadow="0" w:frame="0"/>
@@ -5191,7 +5187,7 @@
           <w:shd w:val="clear" w:color="auto" w:fill="d0ddef"/>
         </w:tblPrEx>
         <w:trPr>
-          <w:trHeight w:val="661" w:hRule="atLeast"/>
+          <w:trHeight w:val="751" w:hRule="atLeast"/>
         </w:trPr>
         <w:tc>
           <w:tcPr>
@@ -5224,23 +5220,7 @@
                 <w:rtl w:val="0"/>
                 <w:lang w:val="pt-PT"/>
               </w:rPr>
-              <w:t>1</w:t>
-            </w:r>
-            <w:r>
-              <w:rPr>
-                <w:shd w:val="nil" w:color="auto" w:fill="auto"/>
-                <w:rtl w:val="0"/>
-                <w:lang w:val="pt-PT"/>
-              </w:rPr>
-              <w:t>7</w:t>
-            </w:r>
-            <w:r>
-              <w:rPr>
-                <w:shd w:val="nil" w:color="auto" w:fill="auto"/>
-                <w:rtl w:val="0"/>
-                <w:lang w:val="pt-PT"/>
-              </w:rPr>
-              <w:t>/10/2022</w:t>
+              <w:t>17/10/2022</w:t>
             </w:r>
           </w:p>
         </w:tc>
@@ -5367,6 +5347,217 @@
         </w:tc>
       </w:tr>
     </w:tbl>
+    <w:p>
+      <w:pPr>
+        <w:pStyle w:val="Corpo A"/>
+        <w:widowControl w:val="0"/>
+        <w:spacing w:line="240" w:lineRule="auto"/>
+        <w:ind w:left="540" w:hanging="540"/>
+      </w:pPr>
+    </w:p>
+    <w:tbl>
+      <w:tblPr>
+        <w:tblW w:w="10204" w:type="dxa"/>
+        <w:jc w:val="left"/>
+        <w:tblInd w:w="648" w:type="dxa"/>
+        <w:tblBorders>
+          <w:top w:val="single" w:color="ffffff" w:sz="8" w:space="0" w:shadow="0" w:frame="0"/>
+          <w:left w:val="single" w:color="ffffff" w:sz="8" w:space="0" w:shadow="0" w:frame="0"/>
+          <w:bottom w:val="single" w:color="ffffff" w:sz="8" w:space="0" w:shadow="0" w:frame="0"/>
+          <w:right w:val="single" w:color="ffffff" w:sz="8" w:space="0" w:shadow="0" w:frame="0"/>
+          <w:insideH w:val="single" w:color="ffffff" w:sz="8" w:space="0" w:shadow="0" w:frame="0"/>
+          <w:insideV w:val="single" w:color="ffffff" w:sz="8" w:space="0" w:shadow="0" w:frame="0"/>
+        </w:tblBorders>
+        <w:shd w:val="clear" w:color="auto" w:fill="d0ddef"/>
+        <w:tblLayout w:type="fixed"/>
+      </w:tblPr>
+      <w:tblGrid>
+        <w:gridCol w:w="1345"/>
+        <w:gridCol w:w="1345"/>
+        <w:gridCol w:w="1346"/>
+        <w:gridCol w:w="6168"/>
+      </w:tblGrid>
+      <w:tr>
+        <w:tblPrEx>
+          <w:shd w:val="clear" w:color="auto" w:fill="d0ddef"/>
+        </w:tblPrEx>
+        <w:trPr>
+          <w:trHeight w:val="751" w:hRule="atLeast"/>
+        </w:trPr>
+        <w:tc>
+          <w:tcPr>
+            <w:tcW w:type="dxa" w:w="1345"/>
+            <w:tcBorders>
+              <w:top w:val="single" w:color="ffffff" w:sz="36" w:space="0" w:shadow="0" w:frame="0"/>
+              <w:left w:val="single" w:color="ffffff" w:sz="36" w:space="0" w:shadow="0" w:frame="0"/>
+              <w:bottom w:val="single" w:color="ffffff" w:sz="36" w:space="0" w:shadow="0" w:frame="0"/>
+              <w:right w:val="single" w:color="ffffff" w:sz="36" w:space="0" w:shadow="0" w:frame="0"/>
+            </w:tcBorders>
+            <w:shd w:val="clear" w:color="auto" w:fill="f2f2f2"/>
+            <w:tcMar>
+              <w:top w:type="dxa" w:w="80"/>
+              <w:left w:type="dxa" w:w="80"/>
+              <w:bottom w:type="dxa" w:w="80"/>
+              <w:right w:type="dxa" w:w="80"/>
+            </w:tcMar>
+            <w:vAlign w:val="center"/>
+          </w:tcPr>
+          <w:p>
+            <w:pPr>
+              <w:pStyle w:val="Corpo A"/>
+              <w:widowControl w:val="0"/>
+              <w:spacing w:after="0" w:line="240" w:lineRule="auto"/>
+              <w:jc w:val="center"/>
+            </w:pPr>
+            <w:r>
+              <w:rPr>
+                <w:shd w:val="nil" w:color="auto" w:fill="auto"/>
+                <w:rtl w:val="0"/>
+                <w:lang w:val="pt-PT"/>
+              </w:rPr>
+              <w:t>18</w:t>
+            </w:r>
+            <w:r>
+              <w:rPr>
+                <w:shd w:val="nil" w:color="auto" w:fill="auto"/>
+                <w:rtl w:val="0"/>
+                <w:lang w:val="pt-PT"/>
+              </w:rPr>
+              <w:t>/10/2022</w:t>
+            </w:r>
+          </w:p>
+        </w:tc>
+        <w:tc>
+          <w:tcPr>
+            <w:tcW w:type="dxa" w:w="1345"/>
+            <w:tcBorders>
+              <w:top w:val="single" w:color="ffffff" w:sz="36" w:space="0" w:shadow="0" w:frame="0"/>
+              <w:left w:val="single" w:color="ffffff" w:sz="36" w:space="0" w:shadow="0" w:frame="0"/>
+              <w:bottom w:val="single" w:color="ffffff" w:sz="36" w:space="0" w:shadow="0" w:frame="0"/>
+              <w:right w:val="single" w:color="ffffff" w:sz="36" w:space="0" w:shadow="0" w:frame="0"/>
+            </w:tcBorders>
+            <w:shd w:val="clear" w:color="auto" w:fill="f2f2f2"/>
+            <w:tcMar>
+              <w:top w:type="dxa" w:w="80"/>
+              <w:left w:type="dxa" w:w="80"/>
+              <w:bottom w:type="dxa" w:w="80"/>
+              <w:right w:type="dxa" w:w="80"/>
+            </w:tcMar>
+            <w:vAlign w:val="center"/>
+          </w:tcPr>
+          <w:p>
+            <w:pPr>
+              <w:pStyle w:val="Corpo A"/>
+              <w:widowControl w:val="0"/>
+              <w:spacing w:after="0" w:line="240" w:lineRule="auto"/>
+              <w:jc w:val="center"/>
+            </w:pPr>
+            <w:r>
+              <w:rPr>
+                <w:shd w:val="nil" w:color="auto" w:fill="auto"/>
+                <w:rtl w:val="0"/>
+                <w:lang w:val="pt-PT"/>
+              </w:rPr>
+              <w:t>9:00</w:t>
+            </w:r>
+          </w:p>
+        </w:tc>
+        <w:tc>
+          <w:tcPr>
+            <w:tcW w:type="dxa" w:w="1346"/>
+            <w:tcBorders>
+              <w:top w:val="single" w:color="ffffff" w:sz="36" w:space="0" w:shadow="0" w:frame="0"/>
+              <w:left w:val="single" w:color="ffffff" w:sz="36" w:space="0" w:shadow="0" w:frame="0"/>
+              <w:bottom w:val="single" w:color="ffffff" w:sz="36" w:space="0" w:shadow="0" w:frame="0"/>
+              <w:right w:val="single" w:color="ffffff" w:sz="36" w:space="0" w:shadow="0" w:frame="0"/>
+            </w:tcBorders>
+            <w:shd w:val="clear" w:color="auto" w:fill="f2f2f2"/>
+            <w:tcMar>
+              <w:top w:type="dxa" w:w="80"/>
+              <w:left w:type="dxa" w:w="80"/>
+              <w:bottom w:type="dxa" w:w="80"/>
+              <w:right w:type="dxa" w:w="80"/>
+            </w:tcMar>
+            <w:vAlign w:val="center"/>
+          </w:tcPr>
+          <w:p>
+            <w:pPr>
+              <w:pStyle w:val="Corpo A"/>
+              <w:widowControl w:val="0"/>
+              <w:spacing w:after="0" w:line="240" w:lineRule="auto"/>
+              <w:jc w:val="center"/>
+            </w:pPr>
+            <w:r>
+              <w:rPr>
+                <w:shd w:val="nil" w:color="auto" w:fill="auto"/>
+                <w:rtl w:val="0"/>
+                <w:lang w:val="pt-PT"/>
+              </w:rPr>
+              <w:t>15:00</w:t>
+            </w:r>
+          </w:p>
+        </w:tc>
+        <w:tc>
+          <w:tcPr>
+            <w:tcW w:type="dxa" w:w="6168"/>
+            <w:tcBorders>
+              <w:top w:val="single" w:color="ffffff" w:sz="36" w:space="0" w:shadow="0" w:frame="0"/>
+              <w:left w:val="single" w:color="ffffff" w:sz="36" w:space="0" w:shadow="0" w:frame="0"/>
+              <w:bottom w:val="single" w:color="ffffff" w:sz="36" w:space="0" w:shadow="0" w:frame="0"/>
+              <w:right w:val="single" w:color="ffffff" w:sz="36" w:space="0" w:shadow="0" w:frame="0"/>
+            </w:tcBorders>
+            <w:shd w:val="clear" w:color="auto" w:fill="f2f2f2"/>
+            <w:tcMar>
+              <w:top w:type="dxa" w:w="80"/>
+              <w:left w:type="dxa" w:w="80"/>
+              <w:bottom w:type="dxa" w:w="80"/>
+              <w:right w:type="dxa" w:w="80"/>
+            </w:tcMar>
+            <w:vAlign w:val="center"/>
+          </w:tcPr>
+          <w:p>
+            <w:pPr>
+              <w:pStyle w:val="Corpo A"/>
+              <w:widowControl w:val="0"/>
+              <w:spacing w:after="0" w:line="240" w:lineRule="auto"/>
+              <w:jc w:val="center"/>
+            </w:pPr>
+            <w:r>
+              <w:rPr>
+                <w:shd w:val="nil" w:color="auto" w:fill="auto"/>
+                <w:rtl w:val="0"/>
+                <w:lang w:val="pt-PT"/>
+              </w:rPr>
+              <w:t>Estudo sobre servi</w:t>
+            </w:r>
+            <w:r>
+              <w:rPr>
+                <w:shd w:val="nil" w:color="auto" w:fill="auto"/>
+                <w:rtl w:val="0"/>
+                <w:lang w:val="pt-PT"/>
+              </w:rPr>
+              <w:t>ç</w:t>
+            </w:r>
+            <w:r>
+              <w:rPr>
+                <w:shd w:val="nil" w:color="auto" w:fill="auto"/>
+                <w:rtl w:val="0"/>
+                <w:lang w:val="pt-PT"/>
+              </w:rPr>
+              <w:t>os da AWS</w:t>
+            </w:r>
+          </w:p>
+        </w:tc>
+      </w:tr>
+    </w:tbl>
+    <w:p>
+      <w:pPr>
+        <w:pStyle w:val="Corpo A"/>
+        <w:widowControl w:val="0"/>
+        <w:spacing w:line="240" w:lineRule="auto"/>
+        <w:ind w:left="540" w:hanging="540"/>
+      </w:pPr>
+    </w:p>
     <w:p>
       <w:pPr>
         <w:pStyle w:val="Corpo A"/>
@@ -5444,7 +5635,7 @@
       <w:tblPr>
         <w:tblW w:w="10204" w:type="dxa"/>
         <w:jc w:val="left"/>
-        <w:tblInd w:w="540" w:type="dxa"/>
+        <w:tblInd w:w="648" w:type="dxa"/>
         <w:tblBorders>
           <w:top w:val="single" w:color="ffffff" w:sz="8" w:space="0" w:shadow="0" w:frame="0"/>
           <w:left w:val="single" w:color="ffffff" w:sz="8" w:space="0" w:shadow="0" w:frame="0"/>
@@ -5464,7 +5655,7 @@
           <w:shd w:val="clear" w:color="auto" w:fill="d0ddef"/>
         </w:tblPrEx>
         <w:trPr>
-          <w:trHeight w:val="547" w:hRule="atLeast"/>
+          <w:trHeight w:val="607" w:hRule="atLeast"/>
         </w:trPr>
         <w:tc>
           <w:tcPr>
@@ -5545,7 +5736,7 @@
           <w:shd w:val="clear" w:color="auto" w:fill="d0ddef"/>
         </w:tblPrEx>
         <w:trPr>
-          <w:trHeight w:val="2294" w:hRule="atLeast"/>
+          <w:trHeight w:val="2354" w:hRule="atLeast"/>
         </w:trPr>
         <w:tc>
           <w:tcPr>
@@ -5569,6 +5760,14 @@
         </w:tc>
       </w:tr>
     </w:tbl>
+    <w:p>
+      <w:pPr>
+        <w:pStyle w:val="Corpo A"/>
+        <w:widowControl w:val="0"/>
+        <w:spacing w:line="240" w:lineRule="auto"/>
+        <w:ind w:left="540" w:hanging="540"/>
+      </w:pPr>
+    </w:p>
     <w:p>
       <w:pPr>
         <w:pStyle w:val="Corpo A"/>
@@ -5615,7 +5814,7 @@
       <w:tblPr>
         <w:tblW w:w="10204" w:type="dxa"/>
         <w:jc w:val="left"/>
-        <w:tblInd w:w="540" w:type="dxa"/>
+        <w:tblInd w:w="648" w:type="dxa"/>
         <w:tblBorders>
           <w:top w:val="single" w:color="ffffff" w:sz="8" w:space="0" w:shadow="0" w:frame="0"/>
           <w:left w:val="single" w:color="ffffff" w:sz="8" w:space="0" w:shadow="0" w:frame="0"/>
@@ -5639,7 +5838,7 @@
           <w:shd w:val="clear" w:color="auto" w:fill="d0ddef"/>
         </w:tblPrEx>
         <w:trPr>
-          <w:trHeight w:val="852" w:hRule="atLeast"/>
+          <w:trHeight w:val="942" w:hRule="atLeast"/>
         </w:trPr>
         <w:tc>
           <w:tcPr>
@@ -5796,7 +5995,7 @@
           <w:shd w:val="clear" w:color="auto" w:fill="d0ddef"/>
         </w:tblPrEx>
         <w:trPr>
-          <w:trHeight w:val="852" w:hRule="atLeast"/>
+          <w:trHeight w:val="942" w:hRule="atLeast"/>
         </w:trPr>
         <w:tc>
           <w:tcPr>
@@ -5976,7 +6175,7 @@
           <w:shd w:val="clear" w:color="auto" w:fill="d0ddef"/>
         </w:tblPrEx>
         <w:trPr>
-          <w:trHeight w:val="961" w:hRule="atLeast"/>
+          <w:trHeight w:val="1051" w:hRule="atLeast"/>
         </w:trPr>
         <w:tc>
           <w:tcPr>
@@ -6144,7 +6343,7 @@
           <w:shd w:val="clear" w:color="auto" w:fill="d0ddef"/>
         </w:tblPrEx>
         <w:trPr>
-          <w:trHeight w:val="961" w:hRule="atLeast"/>
+          <w:trHeight w:val="1051" w:hRule="atLeast"/>
         </w:trPr>
         <w:tc>
           <w:tcPr>
@@ -6296,7 +6495,7 @@
           <w:shd w:val="clear" w:color="auto" w:fill="d0ddef"/>
         </w:tblPrEx>
         <w:trPr>
-          <w:trHeight w:val="961" w:hRule="atLeast"/>
+          <w:trHeight w:val="1051" w:hRule="atLeast"/>
         </w:trPr>
         <w:tc>
           <w:tcPr>
@@ -6480,7 +6679,7 @@
           <w:shd w:val="clear" w:color="auto" w:fill="d0ddef"/>
         </w:tblPrEx>
         <w:trPr>
-          <w:trHeight w:val="961" w:hRule="atLeast"/>
+          <w:trHeight w:val="1051" w:hRule="atLeast"/>
         </w:trPr>
         <w:tc>
           <w:tcPr>
@@ -6704,7 +6903,7 @@
           <w:shd w:val="clear" w:color="auto" w:fill="d0ddef"/>
         </w:tblPrEx>
         <w:trPr>
-          <w:trHeight w:val="961" w:hRule="atLeast"/>
+          <w:trHeight w:val="1051" w:hRule="atLeast"/>
         </w:trPr>
         <w:tc>
           <w:tcPr>
@@ -6888,7 +7087,7 @@
           <w:shd w:val="clear" w:color="auto" w:fill="d0ddef"/>
         </w:tblPrEx>
         <w:trPr>
-          <w:trHeight w:val="961" w:hRule="atLeast"/>
+          <w:trHeight w:val="1051" w:hRule="atLeast"/>
         </w:trPr>
         <w:tc>
           <w:tcPr>
@@ -7056,7 +7255,7 @@
           <w:shd w:val="clear" w:color="auto" w:fill="d0ddef"/>
         </w:tblPrEx>
         <w:trPr>
-          <w:trHeight w:val="961" w:hRule="atLeast"/>
+          <w:trHeight w:val="1051" w:hRule="atLeast"/>
         </w:trPr>
         <w:tc>
           <w:tcPr>
@@ -7224,7 +7423,7 @@
           <w:shd w:val="clear" w:color="auto" w:fill="d0ddef"/>
         </w:tblPrEx>
         <w:trPr>
-          <w:trHeight w:val="961" w:hRule="atLeast"/>
+          <w:trHeight w:val="1051" w:hRule="atLeast"/>
         </w:trPr>
         <w:tc>
           <w:tcPr>
@@ -7452,7 +7651,7 @@
           <w:shd w:val="clear" w:color="auto" w:fill="d0ddef"/>
         </w:tblPrEx>
         <w:trPr>
-          <w:trHeight w:val="961" w:hRule="atLeast"/>
+          <w:trHeight w:val="1051" w:hRule="atLeast"/>
         </w:trPr>
         <w:tc>
           <w:tcPr>
@@ -7604,7 +7803,7 @@
           <w:shd w:val="clear" w:color="auto" w:fill="d0ddef"/>
         </w:tblPrEx>
         <w:trPr>
-          <w:trHeight w:val="961" w:hRule="atLeast"/>
+          <w:trHeight w:val="1051" w:hRule="atLeast"/>
         </w:trPr>
         <w:tc>
           <w:tcPr>
@@ -7796,6 +7995,14 @@
         </w:tc>
       </w:tr>
     </w:tbl>
+    <w:p>
+      <w:pPr>
+        <w:pStyle w:val="Corpo A"/>
+        <w:widowControl w:val="0"/>
+        <w:spacing w:line="240" w:lineRule="auto"/>
+        <w:ind w:left="540" w:hanging="540"/>
+      </w:pPr>
+    </w:p>
     <w:p>
       <w:pPr>
         <w:pStyle w:val="Corpo A"/>
@@ -8084,7 +8291,7 @@
       <w:tblPr>
         <w:tblW w:w="10313" w:type="dxa"/>
         <w:jc w:val="left"/>
-        <w:tblInd w:w="540" w:type="dxa"/>
+        <w:tblInd w:w="648" w:type="dxa"/>
         <w:tblBorders>
           <w:top w:val="single" w:color="ffffff" w:sz="8" w:space="0" w:shadow="0" w:frame="0"/>
           <w:left w:val="single" w:color="ffffff" w:sz="8" w:space="0" w:shadow="0" w:frame="0"/>
@@ -8104,7 +8311,7 @@
           <w:shd w:val="clear" w:color="auto" w:fill="d0ddef"/>
         </w:tblPrEx>
         <w:trPr>
-          <w:trHeight w:val="927" w:hRule="atLeast"/>
+          <w:trHeight w:val="937" w:hRule="atLeast"/>
         </w:trPr>
         <w:tc>
           <w:tcPr>
@@ -8165,6 +8372,14 @@
         </w:tc>
       </w:tr>
     </w:tbl>
+    <w:p>
+      <w:pPr>
+        <w:pStyle w:val="Corpo A"/>
+        <w:widowControl w:val="0"/>
+        <w:spacing w:after="0" w:line="240" w:lineRule="auto"/>
+        <w:ind w:left="540" w:hanging="540"/>
+      </w:pPr>
+    </w:p>
     <w:p>
       <w:pPr>
         <w:pStyle w:val="Corpo A"/>
@@ -8215,7 +8430,7 @@
       <w:tblPr>
         <w:tblW w:w="9676" w:type="dxa"/>
         <w:jc w:val="left"/>
-        <w:tblInd w:w="540" w:type="dxa"/>
+        <w:tblInd w:w="648" w:type="dxa"/>
         <w:tblBorders>
           <w:top w:val="single" w:color="ffffff" w:sz="8" w:space="0" w:shadow="0" w:frame="0"/>
           <w:left w:val="single" w:color="ffffff" w:sz="8" w:space="0" w:shadow="0" w:frame="0"/>
@@ -8236,7 +8451,7 @@
           <w:shd w:val="clear" w:color="auto" w:fill="d0ddef"/>
         </w:tblPrEx>
         <w:trPr>
-          <w:trHeight w:val="661" w:hRule="atLeast"/>
+          <w:trHeight w:val="751" w:hRule="atLeast"/>
         </w:trPr>
         <w:tc>
           <w:tcPr>
@@ -8308,6 +8523,14 @@
         </w:tc>
       </w:tr>
     </w:tbl>
+    <w:p>
+      <w:pPr>
+        <w:pStyle w:val="Corpo A"/>
+        <w:widowControl w:val="0"/>
+        <w:spacing w:after="0" w:line="240" w:lineRule="auto"/>
+        <w:ind w:left="540" w:hanging="540"/>
+      </w:pPr>
+    </w:p>
     <w:p>
       <w:pPr>
         <w:pStyle w:val="Corpo A"/>
@@ -8440,7 +8663,7 @@
           <w:rtl w:val="0"/>
           <w:lang w:val="pt-PT"/>
         </w:rPr>
-        <w:t>7</w:t>
+        <w:t>8</w:t>
       </w:r>
       <w:r>
         <w:rPr>
@@ -8489,7 +8712,7 @@
       <w:tblPr>
         <w:tblW w:w="10204" w:type="dxa"/>
         <w:jc w:val="center"/>
-        <w:tblInd w:w="540" w:type="dxa"/>
+        <w:tblInd w:w="648" w:type="dxa"/>
         <w:tblBorders>
           <w:top w:val="single" w:color="ffffff" w:sz="8" w:space="0" w:shadow="0" w:frame="0"/>
           <w:left w:val="single" w:color="ffffff" w:sz="8" w:space="0" w:shadow="0" w:frame="0"/>
@@ -8511,7 +8734,7 @@
           <w:shd w:val="clear" w:color="auto" w:fill="d0ddef"/>
         </w:tblPrEx>
         <w:trPr>
-          <w:trHeight w:val="531" w:hRule="atLeast"/>
+          <w:trHeight w:val="541" w:hRule="atLeast"/>
         </w:trPr>
         <w:tc>
           <w:tcPr>
@@ -8645,6 +8868,15 @@
         </w:tc>
       </w:tr>
     </w:tbl>
+    <w:p>
+      <w:pPr>
+        <w:pStyle w:val="Corpo A"/>
+        <w:widowControl w:val="0"/>
+        <w:spacing w:after="0" w:line="240" w:lineRule="auto"/>
+        <w:ind w:left="540" w:hanging="540"/>
+        <w:jc w:val="center"/>
+      </w:pPr>
+    </w:p>
     <w:p>
       <w:pPr>
         <w:pStyle w:val="Corpo A"/>
@@ -8818,7 +9050,7 @@
           <w:rtl w:val="0"/>
           <w:lang w:val="pt-PT"/>
         </w:rPr>
-        <w:t>7</w:t>
+        <w:t>8</w:t>
       </w:r>
       <w:r>
         <w:rPr>

</xml_diff>